<commit_message>
Typo in write up
</commit_message>
<xml_diff>
--- a/hw4/Documents/hw4.docx
+++ b/hw4/Documents/hw4.docx
@@ -1965,6 +1965,9 @@
       </w:r>
       <m:oMath>
         <m:r>
+          <m:rPr>
+            <m:sty m:val="p"/>
+          </m:rPr>
           <w:rPr>
             <w:rFonts w:ascii="Cambria Math" w:hAnsi="Cambria Math" w:cstheme="minorHAnsi"/>
             <w:vertAlign w:val="superscript"/>
@@ -2626,13 +2629,7 @@
             <w:rPr>
               <w:rFonts w:ascii="Cambria Math" w:hAnsi="Cambria Math" w:cstheme="minorHAnsi"/>
             </w:rPr>
-            <m:t>dx</m:t>
-          </m:r>
-          <m:r>
-            <w:rPr>
-              <w:rFonts w:ascii="Cambria Math" w:hAnsi="Cambria Math" w:cstheme="minorHAnsi"/>
-            </w:rPr>
-            <m:t>=</m:t>
+            <m:t>dx=</m:t>
           </m:r>
           <m:nary>
             <m:naryPr>
@@ -2781,14 +2778,7 @@
                     <w:rFonts w:ascii="Cambria Math" w:hAnsi="Cambria Math" w:cstheme="minorHAnsi"/>
                     <w:vertAlign w:val="superscript"/>
                   </w:rPr>
-                  <m:t>f</m:t>
-                </m:r>
-                <m:r>
-                  <w:rPr>
-                    <w:rFonts w:ascii="Cambria Math" w:hAnsi="Cambria Math" w:cstheme="minorHAnsi"/>
-                    <w:vertAlign w:val="superscript"/>
-                  </w:rPr>
-                  <m:t>)</m:t>
+                  <m:t>f)</m:t>
                 </m:r>
                 <m:ctrlPr>
                   <w:rPr>
@@ -3055,6 +3045,9 @@
             <m:t>=1</m:t>
           </m:r>
           <m:r>
+            <m:rPr>
+              <m:sty m:val="p"/>
+            </m:rPr>
             <w:br/>
           </m:r>
         </m:oMath>
@@ -3714,21 +3707,7 @@
               <w:rFonts w:ascii="Cambria Math" w:hAnsi="Cambria Math"/>
               <w:sz w:val="24"/>
             </w:rPr>
-            <m:t>(</m:t>
-          </m:r>
-          <m:r>
-            <w:rPr>
-              <w:rFonts w:ascii="Cambria Math" w:hAnsi="Cambria Math"/>
-              <w:sz w:val="24"/>
-            </w:rPr>
-            <m:t>x</m:t>
-          </m:r>
-          <m:r>
-            <w:rPr>
-              <w:rFonts w:ascii="Cambria Math" w:hAnsi="Cambria Math"/>
-              <w:sz w:val="24"/>
-            </w:rPr>
-            <m:t>))=</m:t>
+            <m:t>(x))=</m:t>
           </m:r>
           <m:sSup>
             <m:sSupPr>
@@ -3829,21 +3808,7 @@
               <w:rFonts w:ascii="Cambria Math" w:hAnsi="Cambria Math"/>
               <w:sz w:val="24"/>
             </w:rPr>
-            <m:t>(</m:t>
-          </m:r>
-          <m:r>
-            <w:rPr>
-              <w:rFonts w:ascii="Cambria Math" w:hAnsi="Cambria Math"/>
-              <w:sz w:val="24"/>
-            </w:rPr>
-            <m:t>x</m:t>
-          </m:r>
-          <m:r>
-            <w:rPr>
-              <w:rFonts w:ascii="Cambria Math" w:hAnsi="Cambria Math"/>
-              <w:sz w:val="24"/>
-            </w:rPr>
-            <m:t>)=</m:t>
+            <m:t>(x)=</m:t>
           </m:r>
           <m:sSup>
             <m:sSupPr>
@@ -7113,14 +7078,7 @@
                 <w:rFonts w:ascii="Calibri" w:eastAsia="Times New Roman" w:hAnsi="Calibri" w:cs="Calibri"/>
                 <w:color w:val="000000"/>
               </w:rPr>
-              <w:t>Median</w:t>
-            </w:r>
-            <w:r>
-              <w:rPr>
-                <w:rFonts w:ascii="Calibri" w:eastAsia="Times New Roman" w:hAnsi="Calibri" w:cs="Calibri"/>
-                <w:color w:val="000000"/>
-              </w:rPr>
-              <w:t xml:space="preserve"> Overfit Measure, σ</w:t>
+              <w:t>Median Overfit Measure, σ</w:t>
             </w:r>
             <w:r>
               <w:rPr>
@@ -8252,7 +8210,14 @@
           <w:sz w:val="24"/>
         </w:rPr>
         <w:lastRenderedPageBreak/>
-        <w:t>Problem 4.4.a</w:t>
+        <w:t>Problem 4.25</w:t>
+      </w:r>
+      <w:r>
+        <w:rPr>
+          <w:b/>
+          <w:sz w:val="24"/>
+        </w:rPr>
+        <w:t>.a</w:t>
       </w:r>
     </w:p>
     <w:p>
@@ -8658,7 +8623,14 @@
           <w:b/>
           <w:sz w:val="24"/>
         </w:rPr>
-        <w:t>Problem 4.4.b</w:t>
+        <w:t>Problem 4.25</w:t>
+      </w:r>
+      <w:r>
+        <w:rPr>
+          <w:b/>
+          <w:sz w:val="24"/>
+        </w:rPr>
+        <w:t>.b</w:t>
       </w:r>
     </w:p>
     <w:p>
@@ -8677,26 +8649,14 @@
         <w:rPr>
           <w:rFonts w:eastAsiaTheme="minorEastAsia" w:cstheme="minorHAnsi"/>
         </w:rPr>
-        <w:t xml:space="preserve">t is useful in model selection. </w:t>
-      </w:r>
-      <w:r>
+        <w:t>t is useful in model selection. If the models are trained before seeing the validation set |Hval| = M and we can apply the VC bound for a finite hypothesis set.  This allows us to choose the model with the lowest validation error to best estimate Eout.</w:t>
+      </w:r>
+    </w:p>
+    <w:p>
+      <w:pPr>
         <w:rPr>
           <w:rFonts w:eastAsiaTheme="minorEastAsia" w:cstheme="minorHAnsi"/>
         </w:rPr>
-        <w:t>If the models are trained before seeing the validation set |Hval| = M</w:t>
-      </w:r>
-      <w:r>
-        <w:rPr>
-          <w:rFonts w:eastAsiaTheme="minorEastAsia" w:cstheme="minorHAnsi"/>
-        </w:rPr>
-        <w:t xml:space="preserve"> and we can apply the VC bound for a finite hypothesis set.  This allows us to choose the model with the lowest validation error to best estimate Eout.</w:t>
-      </w:r>
-    </w:p>
-    <w:p>
-      <w:pPr>
-        <w:rPr>
-          <w:rFonts w:eastAsiaTheme="minorEastAsia" w:cstheme="minorHAnsi"/>
-        </w:rPr>
       </w:pPr>
     </w:p>
     <w:p>
@@ -8711,7 +8671,16 @@
           <w:b/>
           <w:sz w:val="24"/>
         </w:rPr>
-        <w:t>Problem 4.4.c</w:t>
+        <w:t>Problem 4.25</w:t>
+      </w:r>
+      <w:bookmarkStart w:id="0" w:name="_GoBack"/>
+      <w:bookmarkEnd w:id="0"/>
+      <w:r>
+        <w:rPr>
+          <w:b/>
+          <w:sz w:val="24"/>
+        </w:rPr>
+        <w:t>.c</w:t>
       </w:r>
     </w:p>
     <w:p>
@@ -8914,14 +8883,7 @@
                   <w:rFonts w:ascii="Cambria Math" w:hAnsi="Cambria Math"/>
                   <w:sz w:val="24"/>
                 </w:rPr>
-                <m:t xml:space="preserve">+ </m:t>
-              </m:r>
-              <m:r>
-                <w:rPr>
-                  <w:rFonts w:ascii="Cambria Math" w:hAnsi="Cambria Math"/>
-                  <w:sz w:val="24"/>
-                </w:rPr>
-                <m:t>ɛ</m:t>
+                <m:t>+ ɛ</m:t>
               </m:r>
             </m:e>
           </m:d>
@@ -8975,14 +8937,7 @@
                       <w:rFonts w:ascii="Cambria Math" w:hAnsi="Cambria Math"/>
                       <w:sz w:val="24"/>
                     </w:rPr>
-                    <m:t>2</m:t>
-                  </m:r>
-                  <m:r>
-                    <w:rPr>
-                      <w:rFonts w:ascii="Cambria Math" w:hAnsi="Cambria Math"/>
-                      <w:sz w:val="24"/>
-                    </w:rPr>
-                    <m:t>ɛ</m:t>
+                    <m:t>2ɛ</m:t>
                   </m:r>
                 </m:e>
                 <m:sup>
@@ -9016,14 +8971,7 @@
               <w:rFonts w:ascii="Cambria Math" w:hAnsi="Cambria Math"/>
               <w:sz w:val="24"/>
             </w:rPr>
-            <m:t>ɛ</m:t>
-          </m:r>
-          <m:r>
-            <w:rPr>
-              <w:rFonts w:ascii="Cambria Math" w:hAnsi="Cambria Math"/>
-              <w:sz w:val="24"/>
-            </w:rPr>
-            <m:t>&gt;0</m:t>
+            <m:t>ɛ&gt;0</m:t>
           </m:r>
         </m:oMath>
       </m:oMathPara>
@@ -9465,14 +9413,7 @@
                       <w:rFonts w:ascii="Cambria Math" w:hAnsi="Cambria Math"/>
                       <w:sz w:val="24"/>
                     </w:rPr>
-                    <m:t>-</m:t>
-                  </m:r>
-                  <m:r>
-                    <w:rPr>
-                      <w:rFonts w:ascii="Cambria Math" w:hAnsi="Cambria Math"/>
-                      <w:sz w:val="24"/>
-                    </w:rPr>
-                    <m:t>2</m:t>
+                    <m:t>-2</m:t>
                   </m:r>
                   <m:sSup>
                     <m:sSupPr>
@@ -10593,21 +10534,7 @@
                   <w:rFonts w:ascii="Cambria Math" w:hAnsi="Cambria Math"/>
                   <w:sz w:val="24"/>
                 </w:rPr>
-                <m:t>|</m:t>
-              </m:r>
-              <m:r>
-                <w:rPr>
-                  <w:rFonts w:ascii="Cambria Math" w:hAnsi="Cambria Math"/>
-                  <w:sz w:val="24"/>
-                </w:rPr>
-                <m:t>&gt;</m:t>
-              </m:r>
-              <m:r>
-                <w:rPr>
-                  <w:rFonts w:ascii="Cambria Math" w:hAnsi="Cambria Math"/>
-                  <w:sz w:val="24"/>
-                </w:rPr>
-                <m:t>0.02</m:t>
+                <m:t>|&gt;0.02</m:t>
               </m:r>
             </m:e>
           </m:d>
@@ -10616,21 +10543,7 @@
               <w:rFonts w:ascii="Cambria Math" w:hAnsi="Cambria Math"/>
               <w:sz w:val="24"/>
             </w:rPr>
-            <m:t>≤</m:t>
-          </m:r>
-          <m:r>
-            <w:rPr>
-              <w:rFonts w:ascii="Cambria Math" w:hAnsi="Cambria Math"/>
-              <w:sz w:val="24"/>
-            </w:rPr>
-            <m:t>2*50,000</m:t>
-          </m:r>
-          <m:r>
-            <w:rPr>
-              <w:rFonts w:ascii="Cambria Math" w:hAnsi="Cambria Math"/>
-              <w:sz w:val="24"/>
-            </w:rPr>
-            <m:t>*</m:t>
+            <m:t>≤2*50,000*</m:t>
           </m:r>
           <m:sSup>
             <m:sSupPr>
@@ -10696,17 +10609,7 @@
                   <w:rFonts w:ascii="Cambria Math" w:hAnsi="Cambria Math"/>
                   <w:sz w:val="24"/>
                 </w:rPr>
-                <m:t>≈4.5399</m:t>
-              </m:r>
-              <m:r>
-                <m:rPr>
-                  <m:sty m:val="p"/>
-                </m:rPr>
-                <w:rPr>
-                  <w:rFonts w:ascii="Cambria Math" w:hAnsi="Cambria Math"/>
-                  <w:sz w:val="24"/>
-                </w:rPr>
-                <m:t xml:space="preserve"> </m:t>
+                <m:t xml:space="preserve">≈4.5399 </m:t>
               </m:r>
             </m:sup>
           </m:sSup>
@@ -10831,8 +10734,6 @@
         </w:rPr>
         <w:t>can’t conclude that it is a good strategy.</w:t>
       </w:r>
-      <w:bookmarkStart w:id="0" w:name="_GoBack"/>
-      <w:bookmarkEnd w:id="0"/>
     </w:p>
     <w:p>
       <w:pPr>
@@ -11855,7 +11756,7 @@
 </file>
 
 <file path=customXml/itemProps1.xml><?xml version="1.0" encoding="utf-8"?>
-<ds:datastoreItem xmlns:ds="http://schemas.openxmlformats.org/officeDocument/2006/customXml" ds:itemID="{BFF209EE-9EE7-4911-9D16-A426C823F420}">
+<ds:datastoreItem xmlns:ds="http://schemas.openxmlformats.org/officeDocument/2006/customXml" ds:itemID="{5C1B3D82-5D86-40DF-A471-566C015AAEE0}">
   <ds:schemaRefs>
     <ds:schemaRef ds:uri="http://schemas.openxmlformats.org/officeDocument/2006/bibliography"/>
   </ds:schemaRefs>

</xml_diff>